<commit_message>
Fills basic data in the invoice
</commit_message>
<xml_diff>
--- a/invoice_templates/Invoice_template.docx
+++ b/invoice_templates/Invoice_template.docx
@@ -43,7 +43,7 @@
         <w:tblInd w:w="0" w:type="dxa"/>
         <w:tblCellMar>
           <w:top w:w="0" w:type="dxa"/>
-          <w:left w:w="113" w:type="dxa"/>
+          <w:left w:w="118" w:type="dxa"/>
           <w:bottom w:w="0" w:type="dxa"/>
           <w:right w:w="108" w:type="dxa"/>
         </w:tblCellMar>
@@ -103,14 +103,7 @@
             <w:pPr>
               <w:pStyle w:val="Normal"/>
               <w:spacing w:lineRule="auto" w:line="240" w:before="0" w:after="0"/>
-              <w:rPr>
-                <w:rFonts w:ascii="Calibri Light" w:hAnsi="Calibri Light" w:eastAsia="Calibri" w:cs="" w:asciiTheme="majorHAnsi" w:hAnsiTheme="majorHAnsi"/>
-                <w:color w:val="auto"/>
-                <w:kern w:val="0"/>
-                <w:sz w:val="24"/>
-                <w:szCs w:val="22"/>
-                <w:lang w:val="en-US" w:eastAsia="en-US" w:bidi="ar-SA"/>
-              </w:rPr>
+              <w:rPr/>
             </w:pPr>
             <w:r>
               <w:rPr>
@@ -121,7 +114,29 @@
                 <w:szCs w:val="22"/>
                 <w:lang w:val="en-US" w:eastAsia="en-US" w:bidi="ar-SA"/>
               </w:rPr>
-              <w:t>Phone: {$my-phone}</w:t>
+              <w:t xml:space="preserve">Phone: </w:t>
+            </w:r>
+            <w:r>
+              <w:rPr>
+                <w:rFonts w:eastAsia="Calibri" w:cs="" w:ascii="Calibri Light" w:hAnsi="Calibri Light"/>
+                <w:color w:val="auto"/>
+                <w:kern w:val="0"/>
+                <w:sz w:val="24"/>
+                <w:szCs w:val="22"/>
+                <w:lang w:val="en-US" w:eastAsia="en-US" w:bidi="ar-SA"/>
+              </w:rPr>
+              <w:t>$</w:t>
+            </w:r>
+            <w:r>
+              <w:rPr>
+                <w:rFonts w:eastAsia="Calibri" w:cs="" w:ascii="Calibri Light" w:hAnsi="Calibri Light"/>
+                <w:color w:val="auto"/>
+                <w:kern w:val="0"/>
+                <w:sz w:val="24"/>
+                <w:szCs w:val="22"/>
+                <w:lang w:val="en-US" w:eastAsia="en-US" w:bidi="ar-SA"/>
+              </w:rPr>
+              <w:t>{my-phone}</w:t>
             </w:r>
           </w:p>
           <w:p>
@@ -371,7 +386,7 @@
         <w:tblInd w:w="0" w:type="dxa"/>
         <w:tblCellMar>
           <w:top w:w="0" w:type="dxa"/>
-          <w:left w:w="113" w:type="dxa"/>
+          <w:left w:w="118" w:type="dxa"/>
           <w:bottom w:w="0" w:type="dxa"/>
           <w:right w:w="108" w:type="dxa"/>
         </w:tblCellMar>
@@ -643,8 +658,8 @@
         <w:tblLook w:noVBand="1" w:val="04a0" w:noHBand="0" w:lastColumn="0" w:firstColumn="1" w:lastRow="0" w:firstRow="1"/>
       </w:tblPr>
       <w:tblGrid>
-        <w:gridCol w:w="4425"/>
-        <w:gridCol w:w="2494"/>
+        <w:gridCol w:w="4424"/>
+        <w:gridCol w:w="2495"/>
         <w:gridCol w:w="1810"/>
         <w:gridCol w:w="2492"/>
       </w:tblGrid>
@@ -652,7 +667,7 @@
         <w:trPr/>
         <w:tc>
           <w:tcPr>
-            <w:tcW w:w="4425" w:type="dxa"/>
+            <w:tcW w:w="4424" w:type="dxa"/>
             <w:tcBorders>
               <w:top w:val="single" w:sz="4" w:space="0" w:color="BFBFBF"/>
               <w:left w:val="single" w:sz="4" w:space="0" w:color="BFBFBF"/>
@@ -682,7 +697,7 @@
         </w:tc>
         <w:tc>
           <w:tcPr>
-            <w:tcW w:w="2494" w:type="dxa"/>
+            <w:tcW w:w="2495" w:type="dxa"/>
             <w:tcBorders>
               <w:top w:val="single" w:sz="4" w:space="0" w:color="BFBFBF"/>
               <w:left w:val="nil"/>
@@ -778,7 +793,7 @@
         <w:trPr/>
         <w:tc>
           <w:tcPr>
-            <w:tcW w:w="4425" w:type="dxa"/>
+            <w:tcW w:w="4424" w:type="dxa"/>
             <w:tcBorders>
               <w:top w:val="single" w:sz="4" w:space="0" w:color="BFBFBF"/>
               <w:left w:val="nil"/>
@@ -821,7 +836,7 @@
         </w:tc>
         <w:tc>
           <w:tcPr>
-            <w:tcW w:w="2494" w:type="dxa"/>
+            <w:tcW w:w="2495" w:type="dxa"/>
             <w:tcBorders>
               <w:top w:val="single" w:sz="4" w:space="0" w:color="BFBFBF"/>
               <w:left w:val="nil"/>
@@ -957,7 +972,7 @@
         <w:trPr/>
         <w:tc>
           <w:tcPr>
-            <w:tcW w:w="4425" w:type="dxa"/>
+            <w:tcW w:w="4424" w:type="dxa"/>
             <w:tcBorders>
               <w:top w:val="nil"/>
               <w:left w:val="nil"/>
@@ -987,7 +1002,7 @@
         </w:tc>
         <w:tc>
           <w:tcPr>
-            <w:tcW w:w="2494" w:type="dxa"/>
+            <w:tcW w:w="2495" w:type="dxa"/>
             <w:tcBorders>
               <w:top w:val="nil"/>
               <w:left w:val="nil"/>
@@ -1082,7 +1097,7 @@
         <w:trPr/>
         <w:tc>
           <w:tcPr>
-            <w:tcW w:w="4425" w:type="dxa"/>
+            <w:tcW w:w="4424" w:type="dxa"/>
             <w:tcBorders>
               <w:top w:val="nil"/>
               <w:left w:val="nil"/>
@@ -1112,7 +1127,7 @@
         </w:tc>
         <w:tc>
           <w:tcPr>
-            <w:tcW w:w="2494" w:type="dxa"/>
+            <w:tcW w:w="2495" w:type="dxa"/>
             <w:tcBorders>
               <w:top w:val="nil"/>
               <w:left w:val="nil"/>
@@ -1198,14 +1213,7 @@
                 <w:rFonts w:ascii="Lato" w:hAnsi="Lato"/>
                 <w:sz w:val="24"/>
               </w:rPr>
-              <w:t>${service-currency}</w:t>
-            </w:r>
-            <w:r>
-              <w:rPr>
-                <w:rFonts w:ascii="Lato" w:hAnsi="Lato"/>
-                <w:sz w:val="24"/>
-              </w:rPr>
-              <w:t xml:space="preserve"> </w:t>
+              <w:t xml:space="preserve">${service-currency} </w:t>
             </w:r>
           </w:p>
           <w:p>
@@ -1229,7 +1237,7 @@
         <w:trPr/>
         <w:tc>
           <w:tcPr>
-            <w:tcW w:w="4425" w:type="dxa"/>
+            <w:tcW w:w="4424" w:type="dxa"/>
             <w:tcBorders>
               <w:top w:val="nil"/>
               <w:left w:val="nil"/>
@@ -1259,7 +1267,7 @@
         </w:tc>
         <w:tc>
           <w:tcPr>
-            <w:tcW w:w="2494" w:type="dxa"/>
+            <w:tcW w:w="2495" w:type="dxa"/>
             <w:tcBorders>
               <w:top w:val="nil"/>
               <w:left w:val="nil"/>
@@ -1345,21 +1353,7 @@
                 <w:rFonts w:ascii="Lato" w:hAnsi="Lato"/>
                 <w:sz w:val="24"/>
               </w:rPr>
-              <w:t>${service-currency}</w:t>
-            </w:r>
-            <w:r>
-              <w:rPr>
-                <w:rFonts w:ascii="Lato" w:hAnsi="Lato"/>
-                <w:sz w:val="24"/>
-              </w:rPr>
-              <w:t xml:space="preserve"> </w:t>
-            </w:r>
-            <w:r>
-              <w:rPr>
-                <w:rFonts w:ascii="Lato" w:hAnsi="Lato"/>
-                <w:sz w:val="24"/>
-              </w:rPr>
-              <w:t>${service-total}</w:t>
+              <w:t>${service-currency} ${service-total}</w:t>
             </w:r>
           </w:p>
         </w:tc>

</xml_diff>

<commit_message>
Adds creating invoices with basic data
</commit_message>
<xml_diff>
--- a/invoice_templates/Invoice_template.docx
+++ b/invoice_templates/Invoice_template.docx
@@ -43,22 +43,22 @@
         <w:tblInd w:w="0" w:type="dxa"/>
         <w:tblCellMar>
           <w:top w:w="0" w:type="dxa"/>
-          <w:left w:w="118" w:type="dxa"/>
+          <w:left w:w="143" w:type="dxa"/>
           <w:bottom w:w="0" w:type="dxa"/>
           <w:right w:w="108" w:type="dxa"/>
         </w:tblCellMar>
         <w:tblLook w:lastRow="0" w:firstRow="1" w:lastColumn="0" w:firstColumn="1" w:val="04a0" w:noHBand="0" w:noVBand="1"/>
       </w:tblPr>
       <w:tblGrid>
-        <w:gridCol w:w="6092"/>
-        <w:gridCol w:w="3260"/>
+        <w:gridCol w:w="6403"/>
+        <w:gridCol w:w="2949"/>
         <w:gridCol w:w="1870"/>
       </w:tblGrid>
       <w:tr>
         <w:trPr/>
         <w:tc>
           <w:tcPr>
-            <w:tcW w:w="6092" w:type="dxa"/>
+            <w:tcW w:w="6403" w:type="dxa"/>
             <w:tcBorders>
               <w:top w:val="nil"/>
               <w:left w:val="nil"/>
@@ -80,7 +80,7 @@
                 <w:rFonts w:ascii="Lato" w:hAnsi="Lato"/>
                 <w:sz w:val="32"/>
               </w:rPr>
-              <w:t>${my-name}</w:t>
+              <w:t>${my_name}</w:t>
             </w:r>
           </w:p>
           <w:p>
@@ -114,29 +114,7 @@
                 <w:szCs w:val="22"/>
                 <w:lang w:val="en-US" w:eastAsia="en-US" w:bidi="ar-SA"/>
               </w:rPr>
-              <w:t xml:space="preserve">Phone: </w:t>
-            </w:r>
-            <w:r>
-              <w:rPr>
-                <w:rFonts w:eastAsia="Calibri" w:cs="" w:ascii="Calibri Light" w:hAnsi="Calibri Light"/>
-                <w:color w:val="auto"/>
-                <w:kern w:val="0"/>
-                <w:sz w:val="24"/>
-                <w:szCs w:val="22"/>
-                <w:lang w:val="en-US" w:eastAsia="en-US" w:bidi="ar-SA"/>
-              </w:rPr>
-              <w:t>$</w:t>
-            </w:r>
-            <w:r>
-              <w:rPr>
-                <w:rFonts w:eastAsia="Calibri" w:cs="" w:ascii="Calibri Light" w:hAnsi="Calibri Light"/>
-                <w:color w:val="auto"/>
-                <w:kern w:val="0"/>
-                <w:sz w:val="24"/>
-                <w:szCs w:val="22"/>
-                <w:lang w:val="en-US" w:eastAsia="en-US" w:bidi="ar-SA"/>
-              </w:rPr>
-              <w:t>{my-phone}</w:t>
+              <w:t>Phone: ${my_phone}</w:t>
             </w:r>
           </w:p>
           <w:p>
@@ -179,7 +157,7 @@
                 <w:sz w:val="24"/>
                 <w:szCs w:val="22"/>
               </w:rPr>
-              <w:t>${my-email}</w:t>
+              <w:t>${my_email}</w:t>
             </w:r>
           </w:p>
           <w:p>
@@ -193,21 +171,14 @@
                 <w:rFonts w:ascii="Calibri Light" w:hAnsi="Calibri Light" w:asciiTheme="majorHAnsi" w:hAnsiTheme="majorHAnsi"/>
                 <w:sz w:val="24"/>
               </w:rPr>
-              <w:t>${my-address1}</w:t>
-            </w:r>
-          </w:p>
-          <w:p>
-            <w:pPr>
-              <w:pStyle w:val="Normal"/>
-              <w:spacing w:lineRule="auto" w:line="240" w:before="0" w:after="0"/>
-              <w:rPr>
-                <w:rFonts w:ascii="Calibri Light" w:hAnsi="Calibri Light" w:eastAsia="Calibri" w:cs="" w:asciiTheme="majorHAnsi" w:hAnsiTheme="majorHAnsi"/>
-                <w:color w:val="auto"/>
-                <w:kern w:val="0"/>
-                <w:sz w:val="24"/>
-                <w:szCs w:val="22"/>
-                <w:lang w:val="en-US" w:eastAsia="en-US" w:bidi="ar-SA"/>
-              </w:rPr>
+              <w:t>${my_address1}</w:t>
+            </w:r>
+          </w:p>
+          <w:p>
+            <w:pPr>
+              <w:pStyle w:val="Normal"/>
+              <w:spacing w:lineRule="auto" w:line="240" w:before="0" w:after="0"/>
+              <w:rPr/>
             </w:pPr>
             <w:r>
               <w:rPr>
@@ -218,13 +189,13 @@
                 <w:szCs w:val="22"/>
                 <w:lang w:val="en-US" w:eastAsia="en-US" w:bidi="ar-SA"/>
               </w:rPr>
-              <w:t>${my-address2}</w:t>
-            </w:r>
-          </w:p>
-        </w:tc>
-        <w:tc>
-          <w:tcPr>
-            <w:tcW w:w="3260" w:type="dxa"/>
+              <w:t>${my_address2}</w:t>
+            </w:r>
+          </w:p>
+        </w:tc>
+        <w:tc>
+          <w:tcPr>
+            <w:tcW w:w="2949" w:type="dxa"/>
             <w:tcBorders>
               <w:top w:val="nil"/>
               <w:left w:val="nil"/>
@@ -314,7 +285,7 @@
                 <w:rFonts w:ascii="Lato" w:hAnsi="Lato"/>
                 <w:sz w:val="24"/>
               </w:rPr>
-              <w:t>${invoice-no}</w:t>
+              <w:t>${invoice_no}</w:t>
             </w:r>
           </w:p>
           <w:p>
@@ -328,7 +299,7 @@
                 <w:rFonts w:ascii="Lato" w:hAnsi="Lato"/>
                 <w:sz w:val="24"/>
               </w:rPr>
-              <w:t>${invoice-date}</w:t>
+              <w:t>${invoice_date}</w:t>
             </w:r>
           </w:p>
           <w:p>
@@ -342,7 +313,7 @@
                 <w:rFonts w:ascii="Lato" w:hAnsi="Lato"/>
                 <w:sz w:val="24"/>
               </w:rPr>
-              <w:t>${invoice-due}</w:t>
+              <w:t>${invoice_due}</w:t>
             </w:r>
           </w:p>
         </w:tc>
@@ -386,21 +357,21 @@
         <w:tblInd w:w="0" w:type="dxa"/>
         <w:tblCellMar>
           <w:top w:w="0" w:type="dxa"/>
-          <w:left w:w="118" w:type="dxa"/>
+          <w:left w:w="143" w:type="dxa"/>
           <w:bottom w:w="0" w:type="dxa"/>
           <w:right w:w="108" w:type="dxa"/>
         </w:tblCellMar>
         <w:tblLook w:noVBand="1" w:val="04a0" w:noHBand="0" w:lastColumn="0" w:firstColumn="1" w:lastRow="0" w:firstRow="1"/>
       </w:tblPr>
       <w:tblGrid>
-        <w:gridCol w:w="6029"/>
-        <w:gridCol w:w="5202"/>
+        <w:gridCol w:w="6403"/>
+        <w:gridCol w:w="4828"/>
       </w:tblGrid>
       <w:tr>
         <w:trPr/>
         <w:tc>
           <w:tcPr>
-            <w:tcW w:w="6029" w:type="dxa"/>
+            <w:tcW w:w="6403" w:type="dxa"/>
             <w:tcBorders>
               <w:top w:val="nil"/>
               <w:left w:val="nil"/>
@@ -454,21 +425,14 @@
                 <w:rFonts w:ascii="Calibri Light" w:hAnsi="Calibri Light" w:asciiTheme="majorHAnsi" w:hAnsiTheme="majorHAnsi"/>
                 <w:sz w:val="24"/>
               </w:rPr>
-              <w:t>${company-name}</w:t>
-            </w:r>
-          </w:p>
-          <w:p>
-            <w:pPr>
-              <w:pStyle w:val="Normal"/>
-              <w:spacing w:lineRule="auto" w:line="240" w:before="0" w:after="0"/>
-              <w:rPr>
-                <w:rFonts w:ascii="Calibri Light" w:hAnsi="Calibri Light" w:eastAsia="Calibri" w:cs="" w:asciiTheme="majorHAnsi" w:hAnsiTheme="majorHAnsi"/>
-                <w:color w:val="auto"/>
-                <w:kern w:val="0"/>
-                <w:sz w:val="24"/>
-                <w:szCs w:val="22"/>
-                <w:lang w:val="en-US" w:eastAsia="en-US" w:bidi="ar-SA"/>
-              </w:rPr>
+              <w:t>${company_name}</w:t>
+            </w:r>
+          </w:p>
+          <w:p>
+            <w:pPr>
+              <w:pStyle w:val="Normal"/>
+              <w:spacing w:lineRule="auto" w:line="240" w:before="0" w:after="0"/>
+              <w:rPr/>
             </w:pPr>
             <w:r>
               <w:rPr>
@@ -479,21 +443,14 @@
                 <w:szCs w:val="22"/>
                 <w:lang w:val="en-US" w:eastAsia="en-US" w:bidi="ar-SA"/>
               </w:rPr>
-              <w:t>${company-address}</w:t>
-            </w:r>
-          </w:p>
-          <w:p>
-            <w:pPr>
-              <w:pStyle w:val="Normal"/>
-              <w:spacing w:lineRule="auto" w:line="240" w:before="0" w:after="0"/>
-              <w:rPr>
-                <w:rFonts w:ascii="Calibri Light" w:hAnsi="Calibri Light" w:eastAsia="Calibri" w:cs="" w:asciiTheme="majorHAnsi" w:hAnsiTheme="majorHAnsi"/>
-                <w:color w:val="auto"/>
-                <w:kern w:val="0"/>
-                <w:sz w:val="24"/>
-                <w:szCs w:val="22"/>
-                <w:lang w:val="en-US" w:eastAsia="en-US" w:bidi="ar-SA"/>
-              </w:rPr>
+              <w:t>${company_address}</w:t>
+            </w:r>
+          </w:p>
+          <w:p>
+            <w:pPr>
+              <w:pStyle w:val="Normal"/>
+              <w:spacing w:lineRule="auto" w:line="240" w:before="0" w:after="0"/>
+              <w:rPr/>
             </w:pPr>
             <w:r>
               <w:rPr>
@@ -504,13 +461,13 @@
                 <w:szCs w:val="22"/>
                 <w:lang w:val="en-US" w:eastAsia="en-US" w:bidi="ar-SA"/>
               </w:rPr>
-              <w:t>${company-country}</w:t>
-            </w:r>
-          </w:p>
-        </w:tc>
-        <w:tc>
-          <w:tcPr>
-            <w:tcW w:w="5202" w:type="dxa"/>
+              <w:t>${company_country}</w:t>
+            </w:r>
+          </w:p>
+        </w:tc>
+        <w:tc>
+          <w:tcPr>
+            <w:tcW w:w="4828" w:type="dxa"/>
             <w:tcBorders>
               <w:top w:val="nil"/>
               <w:left w:val="nil"/>
@@ -559,14 +516,7 @@
             <w:pPr>
               <w:pStyle w:val="Normal"/>
               <w:spacing w:lineRule="auto" w:line="240" w:before="0" w:after="0"/>
-              <w:rPr>
-                <w:rFonts w:ascii="Calibri Light" w:hAnsi="Calibri Light" w:eastAsia="Calibri" w:cs="" w:asciiTheme="majorHAnsi" w:hAnsiTheme="majorHAnsi"/>
-                <w:color w:val="auto"/>
-                <w:kern w:val="0"/>
-                <w:sz w:val="24"/>
-                <w:szCs w:val="22"/>
-                <w:lang w:val="en-US" w:eastAsia="en-US" w:bidi="ar-SA"/>
-              </w:rPr>
+              <w:rPr/>
             </w:pPr>
             <w:r>
               <w:rPr>
@@ -577,7 +527,7 @@
                 <w:szCs w:val="22"/>
                 <w:lang w:val="en-US" w:eastAsia="en-US" w:bidi="ar-SA"/>
               </w:rPr>
-              <w:t>${contact-name}</w:t>
+              <w:t>${contact_name}</w:t>
             </w:r>
           </w:p>
           <w:p>
@@ -593,7 +543,7 @@
                 <w:sz w:val="24"/>
                 <w:szCs w:val="24"/>
               </w:rPr>
-              <w:t>${contact-email}</w:t>
+              <w:t>${contact_email}</w:t>
             </w:r>
           </w:p>
           <w:p>
@@ -633,14 +583,13 @@
       <w:pPr>
         <w:pStyle w:val="Normal"/>
         <w:spacing w:before="0" w:after="0"/>
-        <w:rPr>
-          <w:sz w:val="24"/>
-        </w:rPr>
+        <w:rPr/>
       </w:pPr>
       <w:r>
         <w:rPr>
           <w:sz w:val="24"/>
         </w:rPr>
+        <w:t>Services ${start_date} - ${end_date}</w:t>
       </w:r>
     </w:p>
     <w:tbl>
@@ -658,16 +607,16 @@
         <w:tblLook w:noVBand="1" w:val="04a0" w:noHBand="0" w:lastColumn="0" w:firstColumn="1" w:lastRow="0" w:firstRow="1"/>
       </w:tblPr>
       <w:tblGrid>
-        <w:gridCol w:w="4424"/>
-        <w:gridCol w:w="2495"/>
-        <w:gridCol w:w="1810"/>
-        <w:gridCol w:w="2492"/>
+        <w:gridCol w:w="6403"/>
+        <w:gridCol w:w="1593"/>
+        <w:gridCol w:w="1438"/>
+        <w:gridCol w:w="1787"/>
       </w:tblGrid>
       <w:tr>
         <w:trPr/>
         <w:tc>
           <w:tcPr>
-            <w:tcW w:w="4424" w:type="dxa"/>
+            <w:tcW w:w="6403" w:type="dxa"/>
             <w:tcBorders>
               <w:top w:val="single" w:sz="4" w:space="0" w:color="BFBFBF"/>
               <w:left w:val="single" w:sz="4" w:space="0" w:color="BFBFBF"/>
@@ -697,7 +646,7 @@
         </w:tc>
         <w:tc>
           <w:tcPr>
-            <w:tcW w:w="2495" w:type="dxa"/>
+            <w:tcW w:w="1593" w:type="dxa"/>
             <w:tcBorders>
               <w:top w:val="single" w:sz="4" w:space="0" w:color="BFBFBF"/>
               <w:left w:val="nil"/>
@@ -728,7 +677,7 @@
         </w:tc>
         <w:tc>
           <w:tcPr>
-            <w:tcW w:w="1810" w:type="dxa"/>
+            <w:tcW w:w="1438" w:type="dxa"/>
             <w:tcBorders>
               <w:top w:val="single" w:sz="4" w:space="0" w:color="BFBFBF"/>
               <w:left w:val="nil"/>
@@ -759,7 +708,7 @@
         </w:tc>
         <w:tc>
           <w:tcPr>
-            <w:tcW w:w="2492" w:type="dxa"/>
+            <w:tcW w:w="1787" w:type="dxa"/>
             <w:tcBorders>
               <w:top w:val="single" w:sz="4" w:space="0" w:color="BFBFBF"/>
               <w:left w:val="nil"/>
@@ -793,7 +742,7 @@
         <w:trPr/>
         <w:tc>
           <w:tcPr>
-            <w:tcW w:w="4424" w:type="dxa"/>
+            <w:tcW w:w="6403" w:type="dxa"/>
             <w:tcBorders>
               <w:top w:val="single" w:sz="4" w:space="0" w:color="BFBFBF"/>
               <w:left w:val="nil"/>
@@ -808,35 +757,58 @@
             <w:pPr>
               <w:pStyle w:val="Normal"/>
               <w:spacing w:lineRule="auto" w:line="240" w:before="0" w:after="0"/>
-              <w:rPr/>
-            </w:pPr>
-            <w:r>
-              <w:rPr>
-                <w:rFonts w:ascii="Lato" w:hAnsi="Lato"/>
-                <w:sz w:val="24"/>
-              </w:rPr>
-              <w:t>${service-title}</w:t>
-            </w:r>
-          </w:p>
-          <w:p>
-            <w:pPr>
-              <w:pStyle w:val="Normal"/>
-              <w:spacing w:lineRule="auto" w:line="240" w:before="0" w:after="0"/>
-              <w:rPr/>
-            </w:pPr>
-            <w:r>
-              <w:rPr>
-                <w:rFonts w:ascii="Lato" w:hAnsi="Lato"/>
-                <w:color w:val="595959" w:themeColor="text1" w:themeTint="a6"/>
-                <w:sz w:val="24"/>
-              </w:rPr>
-              <w:t>${service-description}</w:t>
-            </w:r>
-          </w:p>
-        </w:tc>
-        <w:tc>
-          <w:tcPr>
-            <w:tcW w:w="2495" w:type="dxa"/>
+              <w:rPr>
+                <w:rFonts w:ascii="Calibri" w:hAnsi="Calibri" w:eastAsia="Calibri" w:cs="" w:asciiTheme="minorHAnsi" w:cstheme="minorBidi" w:eastAsiaTheme="minorHAnsi" w:hAnsiTheme="minorHAnsi"/>
+                <w:color w:val="auto"/>
+                <w:kern w:val="0"/>
+                <w:sz w:val="22"/>
+                <w:szCs w:val="22"/>
+                <w:lang w:val="en-US" w:eastAsia="en-US" w:bidi="ar-SA"/>
+              </w:rPr>
+            </w:pPr>
+            <w:r>
+              <w:rPr>
+                <w:rFonts w:eastAsia="Calibri" w:cs="" w:cstheme="minorBidi" w:eastAsiaTheme="minorHAnsi"/>
+                <w:b/>
+                <w:bCs/>
+                <w:color w:val="auto"/>
+                <w:kern w:val="0"/>
+                <w:sz w:val="22"/>
+                <w:szCs w:val="22"/>
+                <w:lang w:val="en-US" w:eastAsia="en-US" w:bidi="ar-SA"/>
+              </w:rPr>
+              <w:t>${service_title}</w:t>
+            </w:r>
+          </w:p>
+          <w:p>
+            <w:pPr>
+              <w:pStyle w:val="Normal"/>
+              <w:spacing w:lineRule="auto" w:line="240" w:before="0" w:after="0"/>
+              <w:rPr>
+                <w:rFonts w:ascii="Calibri" w:hAnsi="Calibri" w:eastAsia="Calibri" w:cs="" w:asciiTheme="minorHAnsi" w:cstheme="minorBidi" w:eastAsiaTheme="minorHAnsi" w:hAnsiTheme="minorHAnsi"/>
+                <w:color w:val="auto"/>
+                <w:kern w:val="0"/>
+                <w:sz w:val="22"/>
+                <w:szCs w:val="22"/>
+                <w:lang w:val="en-US" w:eastAsia="en-US" w:bidi="ar-SA"/>
+              </w:rPr>
+            </w:pPr>
+            <w:r>
+              <w:rPr>
+                <w:rFonts w:eastAsia="Calibri" w:cs="" w:cstheme="minorBidi" w:eastAsiaTheme="minorHAnsi"/>
+                <w:color w:val="666666"/>
+                <w:kern w:val="0"/>
+                <w:sz w:val="22"/>
+                <w:szCs w:val="22"/>
+                <w:lang w:val="en-US" w:eastAsia="en-US" w:bidi="ar-SA"/>
+              </w:rPr>
+              <w:t>${service_description}</w:t>
+            </w:r>
+          </w:p>
+        </w:tc>
+        <w:tc>
+          <w:tcPr>
+            <w:tcW w:w="1593" w:type="dxa"/>
             <w:tcBorders>
               <w:top w:val="single" w:sz="4" w:space="0" w:color="BFBFBF"/>
               <w:left w:val="nil"/>
@@ -852,20 +824,31 @@
               <w:pStyle w:val="Normal"/>
               <w:spacing w:lineRule="auto" w:line="240" w:before="0" w:after="0"/>
               <w:jc w:val="right"/>
-              <w:rPr/>
-            </w:pPr>
-            <w:r>
-              <w:rPr>
-                <w:rFonts w:ascii="Calibri Light" w:hAnsi="Calibri Light" w:asciiTheme="majorHAnsi" w:hAnsiTheme="majorHAnsi"/>
-                <w:sz w:val="24"/>
-              </w:rPr>
-              <w:t>${service-hours}</w:t>
-            </w:r>
-          </w:p>
-        </w:tc>
-        <w:tc>
-          <w:tcPr>
-            <w:tcW w:w="1810" w:type="dxa"/>
+              <w:rPr>
+                <w:rFonts w:ascii="Calibri" w:hAnsi="Calibri" w:eastAsia="Calibri" w:cs="" w:asciiTheme="minorHAnsi" w:cstheme="minorBidi" w:eastAsiaTheme="minorHAnsi" w:hAnsiTheme="minorHAnsi"/>
+                <w:color w:val="auto"/>
+                <w:kern w:val="0"/>
+                <w:sz w:val="22"/>
+                <w:szCs w:val="22"/>
+                <w:lang w:val="en-US" w:eastAsia="en-US" w:bidi="ar-SA"/>
+              </w:rPr>
+            </w:pPr>
+            <w:r>
+              <w:rPr>
+                <w:rFonts w:eastAsia="Calibri" w:cs="" w:cstheme="minorBidi" w:eastAsiaTheme="minorHAnsi"/>
+                <w:color w:val="auto"/>
+                <w:kern w:val="0"/>
+                <w:sz w:val="22"/>
+                <w:szCs w:val="22"/>
+                <w:lang w:val="en-US" w:eastAsia="en-US" w:bidi="ar-SA"/>
+              </w:rPr>
+              <w:t>${service_hours}</w:t>
+            </w:r>
+          </w:p>
+        </w:tc>
+        <w:tc>
+          <w:tcPr>
+            <w:tcW w:w="1438" w:type="dxa"/>
             <w:tcBorders>
               <w:top w:val="single" w:sz="4" w:space="0" w:color="BFBFBF"/>
               <w:left w:val="nil"/>
@@ -881,12 +864,23 @@
               <w:pStyle w:val="Normal"/>
               <w:spacing w:lineRule="auto" w:line="240" w:before="0" w:after="0"/>
               <w:jc w:val="right"/>
-              <w:rPr/>
-            </w:pPr>
-            <w:r>
-              <w:rPr>
-                <w:rFonts w:ascii="Lato" w:hAnsi="Lato"/>
-                <w:sz w:val="24"/>
+              <w:rPr>
+                <w:rFonts w:ascii="Calibri" w:hAnsi="Calibri" w:eastAsia="Calibri" w:cs="" w:asciiTheme="minorHAnsi" w:cstheme="minorBidi" w:eastAsiaTheme="minorHAnsi" w:hAnsiTheme="minorHAnsi"/>
+                <w:color w:val="auto"/>
+                <w:kern w:val="0"/>
+                <w:sz w:val="22"/>
+                <w:szCs w:val="22"/>
+                <w:lang w:val="en-US" w:eastAsia="en-US" w:bidi="ar-SA"/>
+              </w:rPr>
+            </w:pPr>
+            <w:r>
+              <w:rPr>
+                <w:rFonts w:eastAsia="Calibri" w:cs="" w:cstheme="minorBidi" w:eastAsiaTheme="minorHAnsi"/>
+                <w:color w:val="auto"/>
+                <w:kern w:val="0"/>
+                <w:sz w:val="22"/>
+                <w:szCs w:val="22"/>
+                <w:lang w:val="en-US" w:eastAsia="en-US" w:bidi="ar-SA"/>
               </w:rPr>
               <w:t>${service-currency}</w:t>
             </w:r>
@@ -896,26 +890,34 @@
               <w:pStyle w:val="Normal"/>
               <w:spacing w:lineRule="auto" w:line="240" w:before="0" w:after="0"/>
               <w:jc w:val="right"/>
-              <w:rPr/>
-            </w:pPr>
-            <w:r>
-              <w:rPr>
-                <w:rFonts w:ascii="Lato" w:hAnsi="Lato"/>
-                <w:sz w:val="24"/>
-              </w:rPr>
-              <w:t xml:space="preserve"> </w:t>
-            </w:r>
-            <w:r>
-              <w:rPr>
-                <w:rFonts w:ascii="Calibri Light" w:hAnsi="Calibri Light" w:asciiTheme="majorHAnsi" w:hAnsiTheme="majorHAnsi"/>
-                <w:sz w:val="24"/>
-              </w:rPr>
-              <w:t xml:space="preserve"> </w:t>
-            </w:r>
-            <w:r>
-              <w:rPr>
-                <w:rFonts w:ascii="Calibri Light" w:hAnsi="Calibri Light" w:asciiTheme="majorHAnsi" w:hAnsiTheme="majorHAnsi"/>
-                <w:sz w:val="24"/>
+              <w:rPr>
+                <w:rFonts w:ascii="Calibri" w:hAnsi="Calibri" w:eastAsia="Calibri" w:cs="" w:asciiTheme="minorHAnsi" w:cstheme="minorBidi" w:eastAsiaTheme="minorHAnsi" w:hAnsiTheme="minorHAnsi"/>
+                <w:color w:val="auto"/>
+                <w:kern w:val="0"/>
+                <w:sz w:val="22"/>
+                <w:szCs w:val="22"/>
+                <w:lang w:val="en-US" w:eastAsia="en-US" w:bidi="ar-SA"/>
+              </w:rPr>
+            </w:pPr>
+            <w:r>
+              <w:rPr>
+                <w:rFonts w:eastAsia="Calibri" w:cs="" w:cstheme="minorBidi" w:eastAsiaTheme="minorHAnsi"/>
+                <w:color w:val="auto"/>
+                <w:kern w:val="0"/>
+                <w:sz w:val="22"/>
+                <w:szCs w:val="22"/>
+                <w:lang w:val="en-US" w:eastAsia="en-US" w:bidi="ar-SA"/>
+              </w:rPr>
+              <w:t xml:space="preserve">  </w:t>
+            </w:r>
+            <w:r>
+              <w:rPr>
+                <w:rFonts w:eastAsia="Calibri" w:cs="" w:cstheme="minorBidi" w:eastAsiaTheme="minorHAnsi"/>
+                <w:color w:val="auto"/>
+                <w:kern w:val="0"/>
+                <w:sz w:val="22"/>
+                <w:szCs w:val="22"/>
+                <w:lang w:val="en-US" w:eastAsia="en-US" w:bidi="ar-SA"/>
               </w:rPr>
               <w:t>${service-rate}</w:t>
             </w:r>
@@ -923,7 +925,7 @@
         </w:tc>
         <w:tc>
           <w:tcPr>
-            <w:tcW w:w="2492" w:type="dxa"/>
+            <w:tcW w:w="1787" w:type="dxa"/>
             <w:tcBorders>
               <w:top w:val="single" w:sz="4" w:space="0" w:color="BFBFBF"/>
               <w:left w:val="nil"/>
@@ -939,13 +941,24 @@
               <w:pStyle w:val="Normal"/>
               <w:spacing w:lineRule="auto" w:line="240" w:before="0" w:after="0"/>
               <w:jc w:val="right"/>
-              <w:rPr/>
+              <w:rPr>
+                <w:rFonts w:ascii="Calibri" w:hAnsi="Calibri" w:eastAsia="Calibri" w:cs="" w:asciiTheme="minorHAnsi" w:cstheme="minorBidi" w:eastAsiaTheme="minorHAnsi" w:hAnsiTheme="minorHAnsi"/>
+                <w:color w:val="auto"/>
+                <w:kern w:val="0"/>
+                <w:sz w:val="22"/>
+                <w:szCs w:val="22"/>
+                <w:lang w:val="en-US" w:eastAsia="en-US" w:bidi="ar-SA"/>
+              </w:rPr>
             </w:pPr>
             <w:bookmarkStart w:id="1" w:name="__DdeLink__163_1331793644"/>
             <w:r>
               <w:rPr>
-                <w:rFonts w:ascii="Lato" w:hAnsi="Lato"/>
-                <w:sz w:val="24"/>
+                <w:rFonts w:eastAsia="Calibri" w:cs="" w:cstheme="minorBidi" w:eastAsiaTheme="minorHAnsi"/>
+                <w:color w:val="auto"/>
+                <w:kern w:val="0"/>
+                <w:sz w:val="22"/>
+                <w:szCs w:val="22"/>
+                <w:lang w:val="en-US" w:eastAsia="en-US" w:bidi="ar-SA"/>
               </w:rPr>
               <w:t>${service-currency}</w:t>
             </w:r>
@@ -956,12 +969,23 @@
               <w:pStyle w:val="Normal"/>
               <w:spacing w:lineRule="auto" w:line="240" w:before="0" w:after="0"/>
               <w:jc w:val="right"/>
-              <w:rPr/>
-            </w:pPr>
-            <w:r>
-              <w:rPr>
-                <w:rFonts w:ascii="Calibri Light" w:hAnsi="Calibri Light" w:asciiTheme="majorHAnsi" w:hAnsiTheme="majorHAnsi"/>
-                <w:sz w:val="24"/>
+              <w:rPr>
+                <w:rFonts w:ascii="Calibri" w:hAnsi="Calibri" w:eastAsia="Calibri" w:cs="" w:asciiTheme="minorHAnsi" w:cstheme="minorBidi" w:eastAsiaTheme="minorHAnsi" w:hAnsiTheme="minorHAnsi"/>
+                <w:color w:val="auto"/>
+                <w:kern w:val="0"/>
+                <w:sz w:val="22"/>
+                <w:szCs w:val="22"/>
+                <w:lang w:val="en-US" w:eastAsia="en-US" w:bidi="ar-SA"/>
+              </w:rPr>
+            </w:pPr>
+            <w:r>
+              <w:rPr>
+                <w:rFonts w:eastAsia="Calibri" w:cs="" w:cstheme="minorBidi" w:eastAsiaTheme="minorHAnsi"/>
+                <w:color w:val="auto"/>
+                <w:kern w:val="0"/>
+                <w:sz w:val="22"/>
+                <w:szCs w:val="22"/>
+                <w:lang w:val="en-US" w:eastAsia="en-US" w:bidi="ar-SA"/>
               </w:rPr>
               <w:t>${service-currency}</w:t>
             </w:r>
@@ -972,7 +996,7 @@
         <w:trPr/>
         <w:tc>
           <w:tcPr>
-            <w:tcW w:w="4424" w:type="dxa"/>
+            <w:tcW w:w="6403" w:type="dxa"/>
             <w:tcBorders>
               <w:top w:val="nil"/>
               <w:left w:val="nil"/>
@@ -1002,7 +1026,7 @@
         </w:tc>
         <w:tc>
           <w:tcPr>
-            <w:tcW w:w="2495" w:type="dxa"/>
+            <w:tcW w:w="1593" w:type="dxa"/>
             <w:tcBorders>
               <w:top w:val="nil"/>
               <w:left w:val="nil"/>
@@ -1033,7 +1057,7 @@
         </w:tc>
         <w:tc>
           <w:tcPr>
-            <w:tcW w:w="1810" w:type="dxa"/>
+            <w:tcW w:w="1438" w:type="dxa"/>
             <w:tcBorders>
               <w:top w:val="nil"/>
               <w:left w:val="single" w:sz="4" w:space="0" w:color="BFBFBF"/>
@@ -1065,7 +1089,7 @@
         </w:tc>
         <w:tc>
           <w:tcPr>
-            <w:tcW w:w="2492" w:type="dxa"/>
+            <w:tcW w:w="1787" w:type="dxa"/>
             <w:tcBorders>
               <w:top w:val="nil"/>
               <w:left w:val="single" w:sz="4" w:space="0" w:color="BFBFBF"/>
@@ -1097,7 +1121,7 @@
         <w:trPr/>
         <w:tc>
           <w:tcPr>
-            <w:tcW w:w="4424" w:type="dxa"/>
+            <w:tcW w:w="6403" w:type="dxa"/>
             <w:tcBorders>
               <w:top w:val="nil"/>
               <w:left w:val="nil"/>
@@ -1127,7 +1151,7 @@
         </w:tc>
         <w:tc>
           <w:tcPr>
-            <w:tcW w:w="2495" w:type="dxa"/>
+            <w:tcW w:w="1593" w:type="dxa"/>
             <w:tcBorders>
               <w:top w:val="nil"/>
               <w:left w:val="nil"/>
@@ -1158,7 +1182,7 @@
         </w:tc>
         <w:tc>
           <w:tcPr>
-            <w:tcW w:w="1810" w:type="dxa"/>
+            <w:tcW w:w="1438" w:type="dxa"/>
             <w:tcBorders>
               <w:top w:val="nil"/>
               <w:left w:val="single" w:sz="4" w:space="0" w:color="BFBFBF"/>
@@ -1190,7 +1214,7 @@
         </w:tc>
         <w:tc>
           <w:tcPr>
-            <w:tcW w:w="2492" w:type="dxa"/>
+            <w:tcW w:w="1787" w:type="dxa"/>
             <w:tcBorders>
               <w:top w:val="nil"/>
               <w:left w:val="single" w:sz="4" w:space="0" w:color="BFBFBF"/>
@@ -1237,7 +1261,7 @@
         <w:trPr/>
         <w:tc>
           <w:tcPr>
-            <w:tcW w:w="4424" w:type="dxa"/>
+            <w:tcW w:w="6403" w:type="dxa"/>
             <w:tcBorders>
               <w:top w:val="nil"/>
               <w:left w:val="nil"/>
@@ -1267,7 +1291,7 @@
         </w:tc>
         <w:tc>
           <w:tcPr>
-            <w:tcW w:w="2495" w:type="dxa"/>
+            <w:tcW w:w="1593" w:type="dxa"/>
             <w:tcBorders>
               <w:top w:val="nil"/>
               <w:left w:val="nil"/>
@@ -1298,7 +1322,7 @@
         </w:tc>
         <w:tc>
           <w:tcPr>
-            <w:tcW w:w="1810" w:type="dxa"/>
+            <w:tcW w:w="1438" w:type="dxa"/>
             <w:tcBorders>
               <w:top w:val="single" w:sz="4" w:space="0" w:color="BFBFBF"/>
               <w:left w:val="single" w:sz="4" w:space="0" w:color="BFBFBF"/>
@@ -1330,7 +1354,7 @@
         </w:tc>
         <w:tc>
           <w:tcPr>
-            <w:tcW w:w="2492" w:type="dxa"/>
+            <w:tcW w:w="1787" w:type="dxa"/>
             <w:tcBorders>
               <w:top w:val="single" w:sz="4" w:space="0" w:color="BFBFBF"/>
               <w:left w:val="single" w:sz="4" w:space="0" w:color="BFBFBF"/>
@@ -1407,7 +1431,7 @@
           <w:sz w:val="20"/>
           <w:szCs w:val="20"/>
         </w:rPr>
-        <w:t>${my-payment-info}</w:t>
+        <w:t>${bank_data}</w:t>
       </w:r>
     </w:p>
     <w:sectPr>

</xml_diff>

<commit_message>
All information required added to the invoice
</commit_message>
<xml_diff>
--- a/invoice_templates/Invoice_template.docx
+++ b/invoice_templates/Invoice_template.docx
@@ -43,7 +43,7 @@
         <w:tblInd w:w="0" w:type="dxa"/>
         <w:tblCellMar>
           <w:top w:w="0" w:type="dxa"/>
-          <w:left w:w="143" w:type="dxa"/>
+          <w:left w:w="153" w:type="dxa"/>
           <w:bottom w:w="0" w:type="dxa"/>
           <w:right w:w="108" w:type="dxa"/>
         </w:tblCellMar>
@@ -357,7 +357,7 @@
         <w:tblInd w:w="0" w:type="dxa"/>
         <w:tblCellMar>
           <w:top w:w="0" w:type="dxa"/>
-          <w:left w:w="143" w:type="dxa"/>
+          <w:left w:w="153" w:type="dxa"/>
           <w:bottom w:w="0" w:type="dxa"/>
           <w:right w:w="108" w:type="dxa"/>
         </w:tblCellMar>
@@ -864,14 +864,7 @@
               <w:pStyle w:val="Normal"/>
               <w:spacing w:lineRule="auto" w:line="240" w:before="0" w:after="0"/>
               <w:jc w:val="right"/>
-              <w:rPr>
-                <w:rFonts w:ascii="Calibri" w:hAnsi="Calibri" w:eastAsia="Calibri" w:cs="" w:asciiTheme="minorHAnsi" w:cstheme="minorBidi" w:eastAsiaTheme="minorHAnsi" w:hAnsiTheme="minorHAnsi"/>
-                <w:color w:val="auto"/>
-                <w:kern w:val="0"/>
-                <w:sz w:val="22"/>
-                <w:szCs w:val="22"/>
-                <w:lang w:val="en-US" w:eastAsia="en-US" w:bidi="ar-SA"/>
-              </w:rPr>
+              <w:rPr/>
             </w:pPr>
             <w:r>
               <w:rPr>
@@ -882,23 +875,31 @@
                 <w:szCs w:val="22"/>
                 <w:lang w:val="en-US" w:eastAsia="en-US" w:bidi="ar-SA"/>
               </w:rPr>
-              <w:t>${service-currency}</w:t>
-            </w:r>
-          </w:p>
+              <w:t>${service_currency} ${service_rate}</w:t>
+            </w:r>
+          </w:p>
+        </w:tc>
+        <w:tc>
+          <w:tcPr>
+            <w:tcW w:w="1787" w:type="dxa"/>
+            <w:tcBorders>
+              <w:top w:val="single" w:sz="4" w:space="0" w:color="BFBFBF"/>
+              <w:left w:val="nil"/>
+              <w:bottom w:val="single" w:sz="4" w:space="0" w:color="BFBFBF"/>
+              <w:right w:val="nil"/>
+              <w:insideH w:val="single" w:sz="4" w:space="0" w:color="BFBFBF"/>
+              <w:insideV w:val="nil"/>
+            </w:tcBorders>
+            <w:shd w:fill="auto" w:val="clear"/>
+          </w:tcPr>
           <w:p>
             <w:pPr>
               <w:pStyle w:val="Normal"/>
               <w:spacing w:lineRule="auto" w:line="240" w:before="0" w:after="0"/>
               <w:jc w:val="right"/>
-              <w:rPr>
-                <w:rFonts w:ascii="Calibri" w:hAnsi="Calibri" w:eastAsia="Calibri" w:cs="" w:asciiTheme="minorHAnsi" w:cstheme="minorBidi" w:eastAsiaTheme="minorHAnsi" w:hAnsiTheme="minorHAnsi"/>
-                <w:color w:val="auto"/>
-                <w:kern w:val="0"/>
-                <w:sz w:val="22"/>
-                <w:szCs w:val="22"/>
-                <w:lang w:val="en-US" w:eastAsia="en-US" w:bidi="ar-SA"/>
-              </w:rPr>
-            </w:pPr>
+              <w:rPr/>
+            </w:pPr>
+            <w:bookmarkStart w:id="1" w:name="__DdeLink__163_1331793644"/>
             <w:r>
               <w:rPr>
                 <w:rFonts w:eastAsia="Calibri" w:cs="" w:cstheme="minorBidi" w:eastAsiaTheme="minorHAnsi"/>
@@ -908,8 +909,9 @@
                 <w:szCs w:val="22"/>
                 <w:lang w:val="en-US" w:eastAsia="en-US" w:bidi="ar-SA"/>
               </w:rPr>
-              <w:t xml:space="preserve">  </w:t>
-            </w:r>
+              <w:t>${service_currency}</w:t>
+            </w:r>
+            <w:bookmarkEnd w:id="1"/>
             <w:r>
               <w:rPr>
                 <w:rFonts w:eastAsia="Calibri" w:cs="" w:cstheme="minorBidi" w:eastAsiaTheme="minorHAnsi"/>
@@ -919,75 +921,7 @@
                 <w:szCs w:val="22"/>
                 <w:lang w:val="en-US" w:eastAsia="en-US" w:bidi="ar-SA"/>
               </w:rPr>
-              <w:t>${service-rate}</w:t>
-            </w:r>
-          </w:p>
-        </w:tc>
-        <w:tc>
-          <w:tcPr>
-            <w:tcW w:w="1787" w:type="dxa"/>
-            <w:tcBorders>
-              <w:top w:val="single" w:sz="4" w:space="0" w:color="BFBFBF"/>
-              <w:left w:val="nil"/>
-              <w:bottom w:val="single" w:sz="4" w:space="0" w:color="BFBFBF"/>
-              <w:right w:val="nil"/>
-              <w:insideH w:val="single" w:sz="4" w:space="0" w:color="BFBFBF"/>
-              <w:insideV w:val="nil"/>
-            </w:tcBorders>
-            <w:shd w:fill="auto" w:val="clear"/>
-          </w:tcPr>
-          <w:p>
-            <w:pPr>
-              <w:pStyle w:val="Normal"/>
-              <w:spacing w:lineRule="auto" w:line="240" w:before="0" w:after="0"/>
-              <w:jc w:val="right"/>
-              <w:rPr>
-                <w:rFonts w:ascii="Calibri" w:hAnsi="Calibri" w:eastAsia="Calibri" w:cs="" w:asciiTheme="minorHAnsi" w:cstheme="minorBidi" w:eastAsiaTheme="minorHAnsi" w:hAnsiTheme="minorHAnsi"/>
-                <w:color w:val="auto"/>
-                <w:kern w:val="0"/>
-                <w:sz w:val="22"/>
-                <w:szCs w:val="22"/>
-                <w:lang w:val="en-US" w:eastAsia="en-US" w:bidi="ar-SA"/>
-              </w:rPr>
-            </w:pPr>
-            <w:bookmarkStart w:id="1" w:name="__DdeLink__163_1331793644"/>
-            <w:r>
-              <w:rPr>
-                <w:rFonts w:eastAsia="Calibri" w:cs="" w:cstheme="minorBidi" w:eastAsiaTheme="minorHAnsi"/>
-                <w:color w:val="auto"/>
-                <w:kern w:val="0"/>
-                <w:sz w:val="22"/>
-                <w:szCs w:val="22"/>
-                <w:lang w:val="en-US" w:eastAsia="en-US" w:bidi="ar-SA"/>
-              </w:rPr>
-              <w:t>${service-currency}</w:t>
-            </w:r>
-            <w:bookmarkEnd w:id="1"/>
-          </w:p>
-          <w:p>
-            <w:pPr>
-              <w:pStyle w:val="Normal"/>
-              <w:spacing w:lineRule="auto" w:line="240" w:before="0" w:after="0"/>
-              <w:jc w:val="right"/>
-              <w:rPr>
-                <w:rFonts w:ascii="Calibri" w:hAnsi="Calibri" w:eastAsia="Calibri" w:cs="" w:asciiTheme="minorHAnsi" w:cstheme="minorBidi" w:eastAsiaTheme="minorHAnsi" w:hAnsiTheme="minorHAnsi"/>
-                <w:color w:val="auto"/>
-                <w:kern w:val="0"/>
-                <w:sz w:val="22"/>
-                <w:szCs w:val="22"/>
-                <w:lang w:val="en-US" w:eastAsia="en-US" w:bidi="ar-SA"/>
-              </w:rPr>
-            </w:pPr>
-            <w:r>
-              <w:rPr>
-                <w:rFonts w:eastAsia="Calibri" w:cs="" w:cstheme="minorBidi" w:eastAsiaTheme="minorHAnsi"/>
-                <w:color w:val="auto"/>
-                <w:kern w:val="0"/>
-                <w:sz w:val="22"/>
-                <w:szCs w:val="22"/>
-                <w:lang w:val="en-US" w:eastAsia="en-US" w:bidi="ar-SA"/>
-              </w:rPr>
-              <w:t>${service-currency}</w:t>
+              <w:t xml:space="preserve"> ${service_amount}</w:t>
             </w:r>
           </w:p>
         </w:tc>
@@ -1112,7 +1046,7 @@
                 <w:rFonts w:ascii="Lato" w:hAnsi="Lato"/>
                 <w:sz w:val="24"/>
               </w:rPr>
-              <w:t>${service-currency} {$service-subtotal}</w:t>
+              <w:t>${service_currency} ${service_subtotal}</w:t>
             </w:r>
           </w:p>
         </w:tc>
@@ -1237,22 +1171,7 @@
                 <w:rFonts w:ascii="Lato" w:hAnsi="Lato"/>
                 <w:sz w:val="24"/>
               </w:rPr>
-              <w:t xml:space="preserve">${service-currency} </w:t>
-            </w:r>
-          </w:p>
-          <w:p>
-            <w:pPr>
-              <w:pStyle w:val="Normal"/>
-              <w:spacing w:lineRule="auto" w:line="240" w:before="0" w:after="0"/>
-              <w:jc w:val="right"/>
-              <w:rPr/>
-            </w:pPr>
-            <w:r>
-              <w:rPr>
-                <w:rFonts w:ascii="Lato" w:hAnsi="Lato"/>
-                <w:sz w:val="24"/>
-              </w:rPr>
-              <w:t>${service-tax}</w:t>
+              <w:t>${service_currency} ${tax_total}</w:t>
             </w:r>
           </w:p>
         </w:tc>
@@ -1377,7 +1296,7 @@
                 <w:rFonts w:ascii="Lato" w:hAnsi="Lato"/>
                 <w:sz w:val="24"/>
               </w:rPr>
-              <w:t>${service-currency} ${service-total}</w:t>
+              <w:t>${service_currency} ${service_total}</w:t>
             </w:r>
           </w:p>
         </w:tc>

</xml_diff>

<commit_message>
Adds rate and totals calculation
</commit_message>
<xml_diff>
--- a/invoice_templates/Invoice_template.docx
+++ b/invoice_templates/Invoice_template.docx
@@ -43,7 +43,7 @@
         <w:tblInd w:w="0" w:type="dxa"/>
         <w:tblCellMar>
           <w:top w:w="0" w:type="dxa"/>
-          <w:left w:w="153" w:type="dxa"/>
+          <w:left w:w="163" w:type="dxa"/>
           <w:bottom w:w="0" w:type="dxa"/>
           <w:right w:w="108" w:type="dxa"/>
         </w:tblCellMar>
@@ -357,7 +357,7 @@
         <w:tblInd w:w="0" w:type="dxa"/>
         <w:tblCellMar>
           <w:top w:w="0" w:type="dxa"/>
-          <w:left w:w="153" w:type="dxa"/>
+          <w:left w:w="163" w:type="dxa"/>
           <w:bottom w:w="0" w:type="dxa"/>
           <w:right w:w="108" w:type="dxa"/>
         </w:tblCellMar>
@@ -1323,10 +1323,7 @@
           <w:tab w:val="left" w:pos="7635" w:leader="none"/>
         </w:tabs>
         <w:spacing w:before="0" w:after="160"/>
-        <w:rPr>
-          <w:rFonts w:ascii="Calibri Light" w:hAnsi="Calibri Light" w:asciiTheme="majorHAnsi" w:hAnsiTheme="majorHAnsi"/>
-          <w:sz w:val="24"/>
-        </w:rPr>
+        <w:rPr/>
       </w:pPr>
       <w:r>
         <w:rPr>
@@ -1350,7 +1347,61 @@
           <w:sz w:val="20"/>
           <w:szCs w:val="20"/>
         </w:rPr>
-        <w:t>${bank_data}</w:t>
+        <w:t>${account_number}</w:t>
+      </w:r>
+    </w:p>
+    <w:p>
+      <w:pPr>
+        <w:pStyle w:val="Normal"/>
+        <w:tabs>
+          <w:tab w:val="left" w:pos="7635" w:leader="none"/>
+        </w:tabs>
+        <w:spacing w:lineRule="auto" w:line="240" w:before="0" w:after="0"/>
+        <w:rPr/>
+      </w:pPr>
+      <w:r>
+        <w:rPr>
+          <w:rFonts w:ascii="Lato" w:hAnsi="Lato"/>
+          <w:sz w:val="20"/>
+          <w:szCs w:val="20"/>
+        </w:rPr>
+        <w:t>${transit_number}</w:t>
+      </w:r>
+    </w:p>
+    <w:p>
+      <w:pPr>
+        <w:pStyle w:val="Normal"/>
+        <w:tabs>
+          <w:tab w:val="left" w:pos="7635" w:leader="none"/>
+        </w:tabs>
+        <w:spacing w:lineRule="auto" w:line="240" w:before="0" w:after="0"/>
+        <w:rPr/>
+      </w:pPr>
+      <w:r>
+        <w:rPr>
+          <w:rFonts w:ascii="Lato" w:hAnsi="Lato"/>
+          <w:sz w:val="20"/>
+          <w:szCs w:val="20"/>
+        </w:rPr>
+        <w:t>${institution_number}</w:t>
+      </w:r>
+    </w:p>
+    <w:p>
+      <w:pPr>
+        <w:pStyle w:val="Normal"/>
+        <w:tabs>
+          <w:tab w:val="left" w:pos="7635" w:leader="none"/>
+        </w:tabs>
+        <w:spacing w:lineRule="auto" w:line="240" w:before="0" w:after="0"/>
+        <w:rPr/>
+      </w:pPr>
+      <w:r>
+        <w:rPr>
+          <w:rFonts w:ascii="Lato" w:hAnsi="Lato"/>
+          <w:sz w:val="20"/>
+          <w:szCs w:val="20"/>
+        </w:rPr>
+        <w:t>${swift}</w:t>
       </w:r>
     </w:p>
     <w:sectPr>

</xml_diff>